<commit_message>
Updated Assignment 2 Report
</commit_message>
<xml_diff>
--- a/Assignment 2/Assignment 2 Report.docx
+++ b/Assignment 2/Assignment 2 Report.docx
@@ -54,6 +54,37 @@
     </w:p>
     <w:p>
       <w:pPr>
+        <w:rPr>
+          <w:sz w:val="24"/>
+          <w:szCs w:val="24"/>
+        </w:rPr>
+      </w:pPr>
+      <w:r>
+        <w:rPr>
+          <w:sz w:val="24"/>
+          <w:szCs w:val="24"/>
+        </w:rPr>
+        <w:t xml:space="preserve">ADTs, </w:t>
+      </w:r>
+      <w:proofErr w:type="spellStart"/>
+      <w:r>
+        <w:rPr>
+          <w:sz w:val="24"/>
+          <w:szCs w:val="24"/>
+        </w:rPr>
+        <w:t>LinkedLists</w:t>
+      </w:r>
+      <w:proofErr w:type="spellEnd"/>
+      <w:r>
+        <w:rPr>
+          <w:sz w:val="24"/>
+          <w:szCs w:val="24"/>
+        </w:rPr>
+        <w:t>, arrays and vectors:</w:t>
+      </w:r>
+    </w:p>
+    <w:p>
+      <w:pPr>
         <w:pStyle w:val="ListParagraph"/>
         <w:numPr>
           <w:ilvl w:val="0"/>
@@ -380,7 +411,21 @@
           <w:sz w:val="24"/>
           <w:szCs w:val="24"/>
         </w:rPr>
-        <w:t xml:space="preserve">In terms of the look of the board we opted to use nested for loops to iterate through the rows and cols and input the empty spaces which would create the foundation for our pointers to replace thus simulating the gameplay of </w:t>
+        <w:t>In terms of the look of the board we opted to use nested for loops to iterate through the rows and cols and input the empty spaces which would create the foundation for our pointers to replace</w:t>
+      </w:r>
+      <w:r>
+        <w:rPr>
+          <w:sz w:val="24"/>
+          <w:szCs w:val="24"/>
+        </w:rPr>
+        <w:t xml:space="preserve"> the empty spaces</w:t>
+      </w:r>
+      <w:r>
+        <w:rPr>
+          <w:sz w:val="24"/>
+          <w:szCs w:val="24"/>
+        </w:rPr>
+        <w:t xml:space="preserve"> thus simulating the gameplay of </w:t>
       </w:r>
       <w:proofErr w:type="spellStart"/>
       <w:r>
@@ -459,21 +504,7 @@
           <w:sz w:val="24"/>
           <w:szCs w:val="24"/>
         </w:rPr>
-        <w:t xml:space="preserve">, </w:t>
-      </w:r>
-      <w:r>
-        <w:rPr>
-          <w:sz w:val="24"/>
-          <w:szCs w:val="24"/>
-        </w:rPr>
-        <w:t>getPlayer1 and getPlayer2</w:t>
-      </w:r>
-      <w:r>
-        <w:rPr>
-          <w:sz w:val="24"/>
-          <w:szCs w:val="24"/>
-        </w:rPr>
-        <w:t xml:space="preserve">, </w:t>
+        <w:t xml:space="preserve">, getPlayer1 and getPlayer2, </w:t>
       </w:r>
       <w:proofErr w:type="spellStart"/>
       <w:r>
@@ -489,6 +520,420 @@
           <w:sz w:val="24"/>
           <w:szCs w:val="24"/>
         </w:rPr>
+        <w:t xml:space="preserve"> function to be used in other functions in order to simulate gameplay</w:t>
+      </w:r>
+    </w:p>
+    <w:p>
+      <w:pPr>
+        <w:pStyle w:val="ListParagraph"/>
+        <w:numPr>
+          <w:ilvl w:val="0"/>
+          <w:numId w:val="1"/>
+        </w:numPr>
+        <w:rPr>
+          <w:sz w:val="24"/>
+          <w:szCs w:val="24"/>
+        </w:rPr>
+      </w:pPr>
+      <w:proofErr w:type="spellStart"/>
+      <w:r>
+        <w:rPr>
+          <w:sz w:val="24"/>
+          <w:szCs w:val="24"/>
+        </w:rPr>
+        <w:t>replaceTile</w:t>
+      </w:r>
+      <w:proofErr w:type="spellEnd"/>
+      <w:r>
+        <w:rPr>
+          <w:sz w:val="24"/>
+          <w:szCs w:val="24"/>
+        </w:rPr>
+        <w:t xml:space="preserve"> function to replace tiles in players hand</w:t>
+      </w:r>
+    </w:p>
+    <w:p>
+      <w:pPr>
+        <w:pStyle w:val="ListParagraph"/>
+        <w:numPr>
+          <w:ilvl w:val="0"/>
+          <w:numId w:val="1"/>
+        </w:numPr>
+        <w:rPr>
+          <w:sz w:val="24"/>
+          <w:szCs w:val="24"/>
+        </w:rPr>
+      </w:pPr>
+      <w:r>
+        <w:rPr>
+          <w:sz w:val="24"/>
+          <w:szCs w:val="24"/>
+        </w:rPr>
+        <w:t>add tile to board function to add scores to the current player during gameplay</w:t>
+      </w:r>
+    </w:p>
+    <w:p>
+      <w:pPr>
+        <w:pStyle w:val="ListParagraph"/>
+        <w:numPr>
+          <w:ilvl w:val="0"/>
+          <w:numId w:val="1"/>
+        </w:numPr>
+        <w:rPr>
+          <w:sz w:val="24"/>
+          <w:szCs w:val="24"/>
+        </w:rPr>
+      </w:pPr>
+      <w:proofErr w:type="spellStart"/>
+      <w:r>
+        <w:rPr>
+          <w:sz w:val="24"/>
+          <w:szCs w:val="24"/>
+        </w:rPr>
+        <w:t>hasGameEnded</w:t>
+      </w:r>
+      <w:proofErr w:type="spellEnd"/>
+      <w:r>
+        <w:rPr>
+          <w:sz w:val="24"/>
+          <w:szCs w:val="24"/>
+        </w:rPr>
+        <w:t xml:space="preserve"> function allows for us to check if game has ended and if it does return true</w:t>
+      </w:r>
+    </w:p>
+    <w:p>
+      <w:pPr>
+        <w:pStyle w:val="ListParagraph"/>
+        <w:numPr>
+          <w:ilvl w:val="0"/>
+          <w:numId w:val="1"/>
+        </w:numPr>
+        <w:rPr>
+          <w:sz w:val="24"/>
+          <w:szCs w:val="24"/>
+        </w:rPr>
+      </w:pPr>
+      <w:r>
+        <w:rPr>
+          <w:sz w:val="24"/>
+          <w:szCs w:val="24"/>
+        </w:rPr>
+        <w:lastRenderedPageBreak/>
+        <w:t>find score function finds the score from the current player and depending on the move they make</w:t>
+      </w:r>
+    </w:p>
+    <w:p>
+      <w:pPr>
+        <w:pStyle w:val="ListParagraph"/>
+        <w:rPr>
+          <w:sz w:val="24"/>
+          <w:szCs w:val="24"/>
+        </w:rPr>
+      </w:pPr>
+    </w:p>
+    <w:p>
+      <w:pPr>
+        <w:pStyle w:val="ListParagraph"/>
+        <w:numPr>
+          <w:ilvl w:val="0"/>
+          <w:numId w:val="1"/>
+        </w:numPr>
+        <w:rPr>
+          <w:sz w:val="24"/>
+          <w:szCs w:val="24"/>
+        </w:rPr>
+      </w:pPr>
+      <w:r>
+        <w:rPr>
+          <w:sz w:val="24"/>
+          <w:szCs w:val="24"/>
+        </w:rPr>
+        <w:t xml:space="preserve">In terms of our design of our software we opted to implement milestone 2 mostly through separate classes having specific </w:t>
+      </w:r>
+      <w:r>
+        <w:rPr>
+          <w:sz w:val="24"/>
+          <w:szCs w:val="24"/>
+        </w:rPr>
+        <w:t>set of instructions.</w:t>
+      </w:r>
+    </w:p>
+    <w:p>
+      <w:pPr>
+        <w:pStyle w:val="ListParagraph"/>
+        <w:numPr>
+          <w:ilvl w:val="0"/>
+          <w:numId w:val="1"/>
+        </w:numPr>
+        <w:rPr>
+          <w:sz w:val="24"/>
+          <w:szCs w:val="24"/>
+        </w:rPr>
+      </w:pPr>
+      <w:r>
+        <w:rPr>
+          <w:sz w:val="24"/>
+          <w:szCs w:val="24"/>
+        </w:rPr>
+        <w:t>We opted to put all the gameplay functionality and menu functions in the qwirkle.cpp file with allowing the file to include the header files of all other headers</w:t>
+      </w:r>
+    </w:p>
+    <w:p>
+      <w:pPr>
+        <w:pStyle w:val="ListParagraph"/>
+        <w:numPr>
+          <w:ilvl w:val="0"/>
+          <w:numId w:val="1"/>
+        </w:numPr>
+        <w:rPr>
+          <w:sz w:val="24"/>
+          <w:szCs w:val="24"/>
+        </w:rPr>
+      </w:pPr>
+      <w:r>
+        <w:rPr>
+          <w:sz w:val="24"/>
+          <w:szCs w:val="24"/>
+        </w:rPr>
+        <w:t xml:space="preserve">In order for us to do this we created objects as references to each individual </w:t>
+      </w:r>
+      <w:proofErr w:type="gramStart"/>
+      <w:r>
+        <w:rPr>
+          <w:sz w:val="24"/>
+          <w:szCs w:val="24"/>
+        </w:rPr>
+        <w:t>files</w:t>
+      </w:r>
+      <w:proofErr w:type="gramEnd"/>
+      <w:r>
+        <w:rPr>
+          <w:sz w:val="24"/>
+          <w:szCs w:val="24"/>
+        </w:rPr>
+        <w:t xml:space="preserve"> when needed in order to provide efficiencies we decided to go with creating pointers and calling the </w:t>
+      </w:r>
+      <w:r>
+        <w:rPr>
+          <w:sz w:val="24"/>
+          <w:szCs w:val="24"/>
+        </w:rPr>
+        <w:t>L</w:t>
+      </w:r>
+      <w:r>
+        <w:rPr>
+          <w:sz w:val="24"/>
+          <w:szCs w:val="24"/>
+        </w:rPr>
+        <w:t>inkedList functions to implement the gameplay functionality specifically the player’s hand</w:t>
+      </w:r>
+      <w:r>
+        <w:rPr>
+          <w:sz w:val="24"/>
+          <w:szCs w:val="24"/>
+        </w:rPr>
+        <w:t xml:space="preserve"> and the tile bag.</w:t>
+      </w:r>
+    </w:p>
+    <w:p>
+      <w:pPr>
+        <w:pStyle w:val="ListParagraph"/>
+        <w:numPr>
+          <w:ilvl w:val="0"/>
+          <w:numId w:val="1"/>
+        </w:numPr>
+        <w:rPr>
+          <w:sz w:val="24"/>
+          <w:szCs w:val="24"/>
+        </w:rPr>
+      </w:pPr>
+      <w:r>
+        <w:rPr>
+          <w:sz w:val="24"/>
+          <w:szCs w:val="24"/>
+        </w:rPr>
+        <w:t xml:space="preserve">With every object we created with the keyword “new” we deleted the pointers to them through </w:t>
+      </w:r>
+      <w:proofErr w:type="spellStart"/>
+      <w:r>
+        <w:rPr>
+          <w:sz w:val="24"/>
+          <w:szCs w:val="24"/>
+        </w:rPr>
+        <w:t>deconstructors</w:t>
+      </w:r>
+      <w:proofErr w:type="spellEnd"/>
+      <w:r>
+        <w:rPr>
+          <w:sz w:val="24"/>
+          <w:szCs w:val="24"/>
+        </w:rPr>
+        <w:t xml:space="preserve"> on specific implementing files and whilst also in the qwirkle.cpp file.</w:t>
+      </w:r>
+    </w:p>
+    <w:p>
+      <w:pPr>
+        <w:pStyle w:val="ListParagraph"/>
+        <w:numPr>
+          <w:ilvl w:val="0"/>
+          <w:numId w:val="1"/>
+        </w:numPr>
+        <w:rPr>
+          <w:sz w:val="24"/>
+          <w:szCs w:val="24"/>
+        </w:rPr>
+      </w:pPr>
+      <w:r>
+        <w:rPr>
+          <w:sz w:val="24"/>
+          <w:szCs w:val="24"/>
+        </w:rPr>
+        <w:t xml:space="preserve">Keeping a more simplistic approach to designing our software we used if and else statements on our menu function </w:t>
+      </w:r>
+      <w:r>
+        <w:rPr>
+          <w:sz w:val="24"/>
+          <w:szCs w:val="24"/>
+        </w:rPr>
+        <w:t>to look for the specified integer the user inputs to choose an option from the menu. By doing this approach we can easily and more quickly compare user inputs and to call a specific function as required.</w:t>
+      </w:r>
+    </w:p>
+    <w:p>
+      <w:pPr>
+        <w:pStyle w:val="ListParagraph"/>
+        <w:numPr>
+          <w:ilvl w:val="0"/>
+          <w:numId w:val="1"/>
+        </w:numPr>
+        <w:rPr>
+          <w:sz w:val="24"/>
+          <w:szCs w:val="24"/>
+        </w:rPr>
+      </w:pPr>
+      <w:r>
+        <w:rPr>
+          <w:sz w:val="24"/>
+          <w:szCs w:val="24"/>
+        </w:rPr>
+        <w:t xml:space="preserve">We also included some comments on above codes to give a </w:t>
+      </w:r>
+      <w:proofErr w:type="gramStart"/>
+      <w:r>
+        <w:rPr>
+          <w:sz w:val="24"/>
+          <w:szCs w:val="24"/>
+        </w:rPr>
+        <w:t>more clearer</w:t>
+      </w:r>
+      <w:proofErr w:type="gramEnd"/>
+      <w:r>
+        <w:rPr>
+          <w:sz w:val="24"/>
+          <w:szCs w:val="24"/>
+        </w:rPr>
+        <w:t xml:space="preserve"> understanding of what we intended to do with specific code or segment</w:t>
+      </w:r>
+    </w:p>
+    <w:p>
+      <w:pPr>
+        <w:pStyle w:val="ListParagraph"/>
+        <w:numPr>
+          <w:ilvl w:val="0"/>
+          <w:numId w:val="1"/>
+        </w:numPr>
+        <w:rPr>
+          <w:sz w:val="24"/>
+          <w:szCs w:val="24"/>
+        </w:rPr>
+      </w:pPr>
+      <w:r>
+        <w:rPr>
+          <w:sz w:val="24"/>
+          <w:szCs w:val="24"/>
+        </w:rPr>
+        <w:t>In our qwirkle.cpp for each individual function we provided its own variables and to pass them as parameters to objects we created as references to header files. In terms of efficiencies this can be said to be inefficient as we are constantly having to provide variables for different functions.</w:t>
+      </w:r>
+    </w:p>
+    <w:p>
+      <w:pPr>
+        <w:pStyle w:val="ListParagraph"/>
+        <w:rPr>
+          <w:sz w:val="24"/>
+          <w:szCs w:val="24"/>
+        </w:rPr>
+      </w:pPr>
+    </w:p>
+    <w:p>
+      <w:pPr>
+        <w:pStyle w:val="ListParagraph"/>
+        <w:numPr>
+          <w:ilvl w:val="0"/>
+          <w:numId w:val="1"/>
+        </w:numPr>
+        <w:rPr>
+          <w:sz w:val="24"/>
+          <w:szCs w:val="24"/>
+        </w:rPr>
+      </w:pPr>
+      <w:r>
+        <w:rPr>
+          <w:sz w:val="24"/>
+          <w:szCs w:val="24"/>
+        </w:rPr>
+        <w:t>For our test cases we covered as much grounds on what the user can input in our software as we can</w:t>
+      </w:r>
+    </w:p>
+    <w:p>
+      <w:pPr>
+        <w:pStyle w:val="ListParagraph"/>
+        <w:numPr>
+          <w:ilvl w:val="0"/>
+          <w:numId w:val="1"/>
+        </w:numPr>
+        <w:rPr>
+          <w:sz w:val="24"/>
+          <w:szCs w:val="24"/>
+        </w:rPr>
+      </w:pPr>
+      <w:r>
+        <w:rPr>
+          <w:sz w:val="24"/>
+          <w:szCs w:val="24"/>
+        </w:rPr>
+        <w:t>We have covered for test cases are:</w:t>
+      </w:r>
+    </w:p>
+    <w:p>
+      <w:pPr>
+        <w:pStyle w:val="ListParagraph"/>
+        <w:numPr>
+          <w:ilvl w:val="0"/>
+          <w:numId w:val="1"/>
+        </w:numPr>
+        <w:rPr>
+          <w:sz w:val="24"/>
+          <w:szCs w:val="24"/>
+        </w:rPr>
+      </w:pPr>
+      <w:r>
+        <w:rPr>
+          <w:sz w:val="24"/>
+          <w:szCs w:val="24"/>
+        </w:rPr>
+        <w:t>Testing for valid</w:t>
+      </w:r>
+      <w:r>
+        <w:rPr>
+          <w:sz w:val="24"/>
+          <w:szCs w:val="24"/>
+        </w:rPr>
+        <w:t xml:space="preserve"> input tile placements</w:t>
+      </w:r>
+      <w:r>
+        <w:rPr>
+          <w:sz w:val="24"/>
+          <w:szCs w:val="24"/>
+        </w:rPr>
         <w:t xml:space="preserve"> </w:t>
       </w:r>
       <w:r>
@@ -496,28 +941,231 @@
           <w:sz w:val="24"/>
           <w:szCs w:val="24"/>
         </w:rPr>
-        <w:t>function to be used in other functions in order to simulate gameplay</w:t>
-      </w:r>
-    </w:p>
-    <w:p>
-      <w:pPr>
-        <w:pStyle w:val="ListParagraph"/>
-        <w:numPr>
-          <w:ilvl w:val="0"/>
-          <w:numId w:val="1"/>
-        </w:numPr>
-        <w:rPr>
-          <w:sz w:val="24"/>
-          <w:szCs w:val="24"/>
-        </w:rPr>
-      </w:pPr>
+        <w:t>and its output of providing the board layout and its correct tile and positioning on the board.</w:t>
+      </w:r>
+    </w:p>
+    <w:p>
+      <w:pPr>
+        <w:pStyle w:val="ListParagraph"/>
+        <w:numPr>
+          <w:ilvl w:val="0"/>
+          <w:numId w:val="1"/>
+        </w:numPr>
+        <w:rPr>
+          <w:sz w:val="24"/>
+          <w:szCs w:val="24"/>
+        </w:rPr>
+      </w:pPr>
+      <w:r>
+        <w:rPr>
+          <w:sz w:val="24"/>
+          <w:szCs w:val="24"/>
+        </w:rPr>
+        <w:t xml:space="preserve">A test for invalid </w:t>
+      </w:r>
+      <w:r>
+        <w:rPr>
+          <w:sz w:val="24"/>
+          <w:szCs w:val="24"/>
+        </w:rPr>
+        <w:t>tile input tile placements and for its output we provided a board and its incorrect tile and positioning on the board</w:t>
+      </w:r>
+    </w:p>
+    <w:p>
+      <w:pPr>
+        <w:pStyle w:val="ListParagraph"/>
+        <w:numPr>
+          <w:ilvl w:val="0"/>
+          <w:numId w:val="1"/>
+        </w:numPr>
+        <w:rPr>
+          <w:sz w:val="24"/>
+          <w:szCs w:val="24"/>
+        </w:rPr>
+      </w:pPr>
+      <w:r>
+        <w:rPr>
+          <w:sz w:val="24"/>
+          <w:szCs w:val="24"/>
+        </w:rPr>
+        <w:t>Another test for EOF input from user and its expected output of displaying on the console “Goodbye” and exiting the program</w:t>
+      </w:r>
+    </w:p>
+    <w:p>
+      <w:pPr>
+        <w:pStyle w:val="ListParagraph"/>
+        <w:numPr>
+          <w:ilvl w:val="0"/>
+          <w:numId w:val="1"/>
+        </w:numPr>
+        <w:rPr>
+          <w:sz w:val="24"/>
+          <w:szCs w:val="24"/>
+        </w:rPr>
+      </w:pPr>
+      <w:r>
+        <w:rPr>
+          <w:sz w:val="24"/>
+          <w:szCs w:val="24"/>
+        </w:rPr>
+        <w:t xml:space="preserve">A test case for valid player name and its expected output of displaying “Enter a name for player 2 (uppercase characters only) and the “&gt; </w:t>
+      </w:r>
+      <w:proofErr w:type="gramStart"/>
+      <w:r>
+        <w:rPr>
+          <w:sz w:val="24"/>
+          <w:szCs w:val="24"/>
+        </w:rPr>
+        <w:t xml:space="preserve">“ </w:t>
+      </w:r>
+      <w:r>
+        <w:rPr>
+          <w:sz w:val="24"/>
+          <w:szCs w:val="24"/>
+        </w:rPr>
+        <w:t>arrow</w:t>
+      </w:r>
+      <w:proofErr w:type="gramEnd"/>
+      <w:r>
+        <w:rPr>
+          <w:sz w:val="24"/>
+          <w:szCs w:val="24"/>
+        </w:rPr>
+        <w:t xml:space="preserve"> symbol indicating a user prompt</w:t>
+      </w:r>
+    </w:p>
+    <w:p>
+      <w:pPr>
+        <w:pStyle w:val="ListParagraph"/>
+        <w:numPr>
+          <w:ilvl w:val="0"/>
+          <w:numId w:val="1"/>
+        </w:numPr>
+        <w:rPr>
+          <w:sz w:val="24"/>
+          <w:szCs w:val="24"/>
+        </w:rPr>
+      </w:pPr>
+      <w:r>
+        <w:rPr>
+          <w:sz w:val="24"/>
+          <w:szCs w:val="24"/>
+        </w:rPr>
+        <w:t xml:space="preserve">A test case for invalid player name when the player types a player name that is not uppercase or is the same name as another </w:t>
+      </w:r>
+      <w:proofErr w:type="gramStart"/>
+      <w:r>
+        <w:rPr>
+          <w:sz w:val="24"/>
+          <w:szCs w:val="24"/>
+        </w:rPr>
+        <w:t>player</w:t>
+      </w:r>
+      <w:proofErr w:type="gramEnd"/>
+      <w:r>
+        <w:rPr>
+          <w:sz w:val="24"/>
+          <w:szCs w:val="24"/>
+        </w:rPr>
+        <w:t xml:space="preserve"> we provided the output of this to printing “Player name is invalid” and will prompt for user input again until the input is valid</w:t>
+      </w:r>
+    </w:p>
+    <w:p>
+      <w:pPr>
+        <w:pStyle w:val="ListParagraph"/>
+        <w:numPr>
+          <w:ilvl w:val="0"/>
+          <w:numId w:val="1"/>
+        </w:numPr>
+        <w:rPr>
+          <w:sz w:val="24"/>
+          <w:szCs w:val="24"/>
+        </w:rPr>
+      </w:pPr>
+      <w:r>
+        <w:rPr>
+          <w:sz w:val="24"/>
+          <w:szCs w:val="24"/>
+        </w:rPr>
+        <w:t>A test case for valid replace tile and its expected output of tile in the bag has been replaced</w:t>
+      </w:r>
+    </w:p>
+    <w:p>
+      <w:pPr>
+        <w:pStyle w:val="ListParagraph"/>
+        <w:numPr>
+          <w:ilvl w:val="0"/>
+          <w:numId w:val="1"/>
+        </w:numPr>
+        <w:rPr>
+          <w:sz w:val="24"/>
+          <w:szCs w:val="24"/>
+        </w:rPr>
+      </w:pPr>
+      <w:r>
+        <w:rPr>
+          <w:sz w:val="24"/>
+          <w:szCs w:val="24"/>
+        </w:rPr>
+        <w:lastRenderedPageBreak/>
+        <w:t>A test case for invalid replace tile and expected output of printing to the console “invalid tile to replace”</w:t>
+      </w:r>
+    </w:p>
+    <w:p>
+      <w:pPr>
+        <w:pStyle w:val="ListParagraph"/>
+        <w:numPr>
+          <w:ilvl w:val="0"/>
+          <w:numId w:val="1"/>
+        </w:numPr>
+        <w:rPr>
+          <w:sz w:val="24"/>
+          <w:szCs w:val="24"/>
+        </w:rPr>
+      </w:pPr>
+      <w:r>
+        <w:rPr>
+          <w:sz w:val="24"/>
+          <w:szCs w:val="24"/>
+        </w:rPr>
+        <w:t>We can say that we have tried to cover all scenarios where user can input into our program and have covered them with input and expected outputs</w:t>
+      </w:r>
+    </w:p>
+    <w:p>
+      <w:pPr>
+        <w:pStyle w:val="ListParagraph"/>
+        <w:rPr>
+          <w:sz w:val="24"/>
+          <w:szCs w:val="24"/>
+        </w:rPr>
+      </w:pPr>
+    </w:p>
+    <w:p>
+      <w:pPr>
+        <w:pStyle w:val="ListParagraph"/>
+        <w:numPr>
+          <w:ilvl w:val="0"/>
+          <w:numId w:val="1"/>
+        </w:numPr>
+        <w:rPr>
+          <w:sz w:val="24"/>
+          <w:szCs w:val="24"/>
+        </w:rPr>
+      </w:pPr>
+      <w:r>
+        <w:rPr>
+          <w:sz w:val="24"/>
+          <w:szCs w:val="24"/>
+        </w:rPr>
+        <w:t xml:space="preserve">In terms of our group coordination and project management we decided to work closely through </w:t>
+      </w:r>
       <w:proofErr w:type="spellStart"/>
       <w:r>
         <w:rPr>
           <w:sz w:val="24"/>
           <w:szCs w:val="24"/>
         </w:rPr>
-        <w:t>replaceTile</w:t>
+        <w:t>github</w:t>
       </w:r>
       <w:proofErr w:type="spellEnd"/>
       <w:r>
@@ -525,36 +1173,66 @@
           <w:sz w:val="24"/>
           <w:szCs w:val="24"/>
         </w:rPr>
-        <w:t xml:space="preserve"> function to replace tiles in players hand</w:t>
-      </w:r>
-    </w:p>
-    <w:p>
-      <w:pPr>
-        <w:pStyle w:val="ListParagraph"/>
-        <w:numPr>
-          <w:ilvl w:val="0"/>
-          <w:numId w:val="1"/>
-        </w:numPr>
-        <w:rPr>
-          <w:sz w:val="24"/>
-          <w:szCs w:val="24"/>
-        </w:rPr>
-      </w:pPr>
-      <w:r>
-        <w:rPr>
-          <w:sz w:val="24"/>
-          <w:szCs w:val="24"/>
-        </w:rPr>
-        <w:t>add tile to board function to add scores to the current player during gameplay</w:t>
-      </w:r>
-    </w:p>
-    <w:p>
-      <w:pPr>
-        <w:pStyle w:val="ListParagraph"/>
-        <w:numPr>
-          <w:ilvl w:val="0"/>
-          <w:numId w:val="1"/>
-        </w:numPr>
+        <w:t xml:space="preserve"> as a way of pushing our code to the same platform to collaborate on the assignment.</w:t>
+      </w:r>
+    </w:p>
+    <w:p>
+      <w:pPr>
+        <w:pStyle w:val="ListParagraph"/>
+        <w:numPr>
+          <w:ilvl w:val="0"/>
+          <w:numId w:val="1"/>
+        </w:numPr>
+        <w:rPr>
+          <w:sz w:val="24"/>
+          <w:szCs w:val="24"/>
+        </w:rPr>
+      </w:pPr>
+      <w:r>
+        <w:rPr>
+          <w:sz w:val="24"/>
+          <w:szCs w:val="24"/>
+        </w:rPr>
+        <w:t xml:space="preserve">We also used </w:t>
+      </w:r>
+      <w:r>
+        <w:rPr>
+          <w:sz w:val="24"/>
+          <w:szCs w:val="24"/>
+        </w:rPr>
+        <w:t xml:space="preserve">a </w:t>
+      </w:r>
+      <w:r>
+        <w:rPr>
+          <w:sz w:val="24"/>
+          <w:szCs w:val="24"/>
+        </w:rPr>
+        <w:t>communication platform in order to communicate among the group on the issues we were having and to ask questions of who can help fix the errors or bugs we came across.</w:t>
+      </w:r>
+    </w:p>
+    <w:p>
+      <w:pPr>
+        <w:pStyle w:val="ListParagraph"/>
+        <w:numPr>
+          <w:ilvl w:val="0"/>
+          <w:numId w:val="1"/>
+        </w:numPr>
+        <w:rPr>
+          <w:sz w:val="24"/>
+          <w:szCs w:val="24"/>
+        </w:rPr>
+      </w:pPr>
+      <w:r>
+        <w:rPr>
+          <w:sz w:val="24"/>
+          <w:szCs w:val="24"/>
+        </w:rPr>
+        <w:t>We coordinated fairly well by merging our gits regularly with each other and working on the game implementations.</w:t>
+      </w:r>
+    </w:p>
+    <w:p>
+      <w:pPr>
+        <w:ind w:left="360"/>
         <w:rPr>
           <w:sz w:val="24"/>
           <w:szCs w:val="24"/>
@@ -562,6 +1240,14 @@
       </w:pPr>
       <w:bookmarkStart w:id="0" w:name="_GoBack"/>
       <w:bookmarkEnd w:id="0"/>
+    </w:p>
+    <w:p>
+      <w:pPr>
+        <w:rPr>
+          <w:sz w:val="24"/>
+          <w:szCs w:val="24"/>
+        </w:rPr>
+      </w:pPr>
     </w:p>
     <w:sectPr>
       <w:pgSz w:w="11906" w:h="16838"/>
@@ -817,6 +1503,7 @@
     <w:lsdException w:name="HTML Sample" w:semiHidden="1" w:unhideWhenUsed="1"/>
     <w:lsdException w:name="HTML Typewriter" w:semiHidden="1" w:unhideWhenUsed="1"/>
     <w:lsdException w:name="HTML Variable" w:semiHidden="1" w:unhideWhenUsed="1"/>
+    <w:lsdException w:name="Normal Table" w:semiHidden="1" w:unhideWhenUsed="1"/>
     <w:lsdException w:name="annotation subject" w:semiHidden="1" w:unhideWhenUsed="1"/>
     <w:lsdException w:name="No List" w:semiHidden="1" w:unhideWhenUsed="1"/>
     <w:lsdException w:name="Outline List 1" w:semiHidden="1" w:unhideWhenUsed="1"/>
@@ -863,8 +1550,10 @@
     <w:lsdException w:name="Table Subtle 2" w:semiHidden="1" w:unhideWhenUsed="1"/>
     <w:lsdException w:name="Table Web 1" w:semiHidden="1" w:unhideWhenUsed="1"/>
     <w:lsdException w:name="Table Web 2" w:semiHidden="1" w:unhideWhenUsed="1"/>
+    <w:lsdException w:name="Table Web 3" w:semiHidden="1" w:unhideWhenUsed="1"/>
     <w:lsdException w:name="Balloon Text" w:semiHidden="1" w:unhideWhenUsed="1"/>
     <w:lsdException w:name="Table Grid" w:uiPriority="39"/>
+    <w:lsdException w:name="Table Theme" w:semiHidden="1" w:unhideWhenUsed="1"/>
     <w:lsdException w:name="Placeholder Text" w:semiHidden="1"/>
     <w:lsdException w:name="No Spacing" w:uiPriority="1" w:qFormat="1"/>
     <w:lsdException w:name="Light Shading" w:uiPriority="60"/>

</xml_diff>